<commit_message>
RidgeRegression update - SGD working.
</commit_message>
<xml_diff>
--- a/Scott_meeting_4_01_2018.docx
+++ b/Scott_meeting_4_01_2018.docx
@@ -14,173 +14,83 @@
     </w:p>
     <w:p>
       <w:pPr>
+        <w:rPr>
+          <w:shd w:val="clear" w:color="auto" w:fill="FFFFFF"/>
+        </w:rPr>
+      </w:pPr>
+    </w:p>
+    <w:p>
+      <w:pPr>
         <w:pStyle w:val="Heading1"/>
       </w:pPr>
       <w:r>
-        <w:t>Heading 1</w:t>
-      </w:r>
-    </w:p>
-    <w:p>
-      <w:pPr>
-        <w:pStyle w:val="ListParagraph"/>
-      </w:pPr>
-      <w:r>
-        <w:t>Bullet 1, Bullet 1 Bullet 1 Bullet 1 Bullet 1 Bullet 1 Bullet 1 Bullet 1 Bullet 1 Bullet 1 Bullet 1 Bullet 1 Bullet 1.</w:t>
-      </w:r>
-    </w:p>
-    <w:p>
-      <w:pPr>
-        <w:pStyle w:val="ListParagraph"/>
-      </w:pPr>
-      <w:r>
-        <w:t>Bullet 2</w:t>
-      </w:r>
-    </w:p>
-    <w:p>
-      <w:pPr>
-        <w:spacing w:after="0"/>
-      </w:pPr>
-    </w:p>
-    <w:p>
-      <w:pPr>
-        <w:pStyle w:val="Heading1"/>
-      </w:pPr>
-      <w:r>
-        <w:t>Heading 2</w:t>
-      </w:r>
-    </w:p>
-    <w:p>
-      <w:pPr>
-        <w:pStyle w:val="ListParagraph"/>
-      </w:pPr>
-      <w:r>
-        <w:t>Bullet 1, Bullet 1</w:t>
-      </w:r>
-      <w:r>
-        <w:t xml:space="preserve"> </w:t>
-      </w:r>
-      <w:r>
-        <w:t>Bullet 1</w:t>
-      </w:r>
-      <w:r>
-        <w:t xml:space="preserve"> </w:t>
-      </w:r>
-      <w:r>
-        <w:t>Bullet 1</w:t>
-      </w:r>
-      <w:r>
-        <w:t xml:space="preserve"> </w:t>
-      </w:r>
-      <w:r>
-        <w:t>Bullet 1</w:t>
-      </w:r>
-      <w:r>
-        <w:t xml:space="preserve"> </w:t>
-      </w:r>
-      <w:r>
-        <w:t>Bullet 1</w:t>
-      </w:r>
-      <w:r>
-        <w:t xml:space="preserve"> </w:t>
-      </w:r>
-      <w:r>
-        <w:t>Bullet 1</w:t>
-      </w:r>
-      <w:r>
-        <w:t xml:space="preserve"> </w:t>
-      </w:r>
-      <w:r>
-        <w:t>Bullet 1</w:t>
-      </w:r>
-      <w:r>
-        <w:t xml:space="preserve"> </w:t>
-      </w:r>
-      <w:r>
-        <w:t>Bullet 1</w:t>
-      </w:r>
-      <w:r>
-        <w:t xml:space="preserve"> </w:t>
-      </w:r>
-      <w:r>
-        <w:t>Bullet 1</w:t>
-      </w:r>
-      <w:r>
-        <w:t xml:space="preserve"> </w:t>
-      </w:r>
-      <w:r>
-        <w:t>Bullet 1</w:t>
-      </w:r>
-      <w:r>
-        <w:t xml:space="preserve"> </w:t>
-      </w:r>
-      <w:r>
-        <w:t>Bullet 1</w:t>
-      </w:r>
-      <w:r>
-        <w:t xml:space="preserve"> </w:t>
-      </w:r>
-      <w:r>
-        <w:t>Bullet 1.</w:t>
-      </w:r>
-    </w:p>
-    <w:p>
-      <w:pPr>
-        <w:pStyle w:val="ListParagraph"/>
-      </w:pPr>
-      <w:r>
-        <w:t>Bullet 2</w:t>
-      </w:r>
-    </w:p>
-    <w:p>
-      <w:pPr>
-        <w:pStyle w:val="NoSpacing"/>
-      </w:pPr>
-    </w:p>
-    <w:p>
-      <w:pPr>
-        <w:pStyle w:val="NoSpacing"/>
-      </w:pPr>
-    </w:p>
-    <w:p>
-      <w:pPr>
-        <w:pStyle w:val="NoSpacing"/>
-      </w:pPr>
-      <w:r>
-        <w:rPr>
-          <w:rFonts w:ascii="Helvetica" w:hAnsi="Helvetica" w:cs="Helvetica"/>
-          <w:color w:val="212121"/>
-          <w:sz w:val="21"/>
-          <w:szCs w:val="21"/>
+        <w:rPr>
           <w:shd w:val="clear" w:color="auto" w:fill="FFFFFF"/>
         </w:rPr>
-        <w:t>Description:</w:t>
-      </w:r>
-      <w:r>
-        <w:rPr>
-          <w:rFonts w:ascii="Helvetica" w:hAnsi="Helvetica" w:cs="Helvetica"/>
-          <w:color w:val="212121"/>
-          <w:sz w:val="21"/>
-          <w:szCs w:val="21"/>
-        </w:rPr>
+        <w:t xml:space="preserve">Goal: Modify Ridge Regression algorithm and write in the form of a </w:t>
+      </w:r>
+      <w:proofErr w:type="spellStart"/>
+      <w:r>
+        <w:rPr>
+          <w:shd w:val="clear" w:color="auto" w:fill="FFFFFF"/>
+        </w:rPr>
+        <w:t>sklearn</w:t>
+      </w:r>
+      <w:proofErr w:type="spellEnd"/>
+      <w:r>
+        <w:rPr>
+          <w:shd w:val="clear" w:color="auto" w:fill="FFFFFF"/>
+        </w:rPr>
+        <w:t xml:space="preserve"> package.</w:t>
+      </w:r>
+    </w:p>
+    <w:p>
+      <w:pPr>
+        <w:ind w:left="720"/>
+        <w:rPr>
+          <w:shd w:val="clear" w:color="auto" w:fill="FFFFFF"/>
+        </w:rPr>
+      </w:pPr>
+    </w:p>
+    <w:p>
+      <w:pPr>
+        <w:ind w:left="720"/>
+        <w:rPr>
+          <w:shd w:val="clear" w:color="auto" w:fill="FFFFFF"/>
+        </w:rPr>
+      </w:pPr>
+      <w:r>
+        <w:rPr>
+          <w:shd w:val="clear" w:color="auto" w:fill="FFFFFF"/>
+        </w:rPr>
+        <w:t xml:space="preserve">1) Review Ridge Regression, </w:t>
+      </w:r>
+      <w:proofErr w:type="spellStart"/>
+      <w:r>
+        <w:rPr>
+          <w:shd w:val="clear" w:color="auto" w:fill="FFFFFF"/>
+        </w:rPr>
+        <w:t>autoreloading</w:t>
+      </w:r>
+      <w:proofErr w:type="spellEnd"/>
+      <w:r>
+        <w:rPr>
+          <w:shd w:val="clear" w:color="auto" w:fill="FFFFFF"/>
+        </w:rPr>
+        <w:t xml:space="preserve"> and import error progress</w:t>
+      </w:r>
+      <w:r>
         <w:br/>
       </w:r>
       <w:r>
         <w:rPr>
-          <w:rFonts w:ascii="Helvetica" w:hAnsi="Helvetica" w:cs="Helvetica"/>
-          <w:color w:val="212121"/>
-          <w:sz w:val="21"/>
-          <w:szCs w:val="21"/>
           <w:shd w:val="clear" w:color="auto" w:fill="FFFFFF"/>
         </w:rPr>
-        <w:t xml:space="preserve">Goal: Modify Ridge Regression algorithm and write in the form of a </w:t>
+        <w:t xml:space="preserve">2) Modify Ridge Regression algorithm to be structured like an </w:t>
       </w:r>
       <w:proofErr w:type="spellStart"/>
       <w:r>
         <w:rPr>
-          <w:rFonts w:ascii="Helvetica" w:hAnsi="Helvetica" w:cs="Helvetica"/>
-          <w:color w:val="212121"/>
-          <w:sz w:val="21"/>
-          <w:szCs w:val="21"/>
           <w:shd w:val="clear" w:color="auto" w:fill="FFFFFF"/>
         </w:rPr>
         <w:t>sklearn</w:t>
@@ -188,159 +98,42 @@
       <w:proofErr w:type="spellEnd"/>
       <w:r>
         <w:rPr>
-          <w:rFonts w:ascii="Helvetica" w:hAnsi="Helvetica" w:cs="Helvetica"/>
-          <w:color w:val="212121"/>
-          <w:sz w:val="21"/>
-          <w:szCs w:val="21"/>
           <w:shd w:val="clear" w:color="auto" w:fill="FFFFFF"/>
         </w:rPr>
-        <w:t xml:space="preserve"> package.</w:t>
-      </w:r>
-      <w:r>
-        <w:rPr>
-          <w:rFonts w:ascii="Helvetica" w:hAnsi="Helvetica" w:cs="Helvetica"/>
-          <w:color w:val="212121"/>
-          <w:sz w:val="21"/>
-          <w:szCs w:val="21"/>
-        </w:rPr>
+        <w:t xml:space="preserve"> package</w:t>
+      </w:r>
+      <w:r>
         <w:br/>
       </w:r>
       <w:r>
         <w:rPr>
-          <w:rFonts w:ascii="Helvetica" w:hAnsi="Helvetica" w:cs="Helvetica"/>
-          <w:color w:val="212121"/>
-          <w:sz w:val="21"/>
-          <w:szCs w:val="21"/>
-        </w:rPr>
-        <w:br/>
-      </w:r>
-      <w:r>
-        <w:rPr>
-          <w:rFonts w:ascii="Helvetica" w:hAnsi="Helvetica" w:cs="Helvetica"/>
-          <w:color w:val="212121"/>
-          <w:sz w:val="21"/>
-          <w:szCs w:val="21"/>
           <w:shd w:val="clear" w:color="auto" w:fill="FFFFFF"/>
         </w:rPr>
-        <w:t xml:space="preserve">1) Review Ridge Regression, </w:t>
-      </w:r>
-      <w:proofErr w:type="spellStart"/>
-      <w:r>
-        <w:rPr>
-          <w:rFonts w:ascii="Helvetica" w:hAnsi="Helvetica" w:cs="Helvetica"/>
-          <w:color w:val="212121"/>
-          <w:sz w:val="21"/>
-          <w:szCs w:val="21"/>
-          <w:shd w:val="clear" w:color="auto" w:fill="FFFFFF"/>
-        </w:rPr>
-        <w:t>autoreloading</w:t>
-      </w:r>
-      <w:proofErr w:type="spellEnd"/>
-      <w:r>
-        <w:rPr>
-          <w:rFonts w:ascii="Helvetica" w:hAnsi="Helvetica" w:cs="Helvetica"/>
-          <w:color w:val="212121"/>
-          <w:sz w:val="21"/>
-          <w:szCs w:val="21"/>
-          <w:shd w:val="clear" w:color="auto" w:fill="FFFFFF"/>
-        </w:rPr>
-        <w:t xml:space="preserve"> and import error progress</w:t>
-      </w:r>
-      <w:r>
-        <w:rPr>
-          <w:rFonts w:ascii="Helvetica" w:hAnsi="Helvetica" w:cs="Helvetica"/>
-          <w:color w:val="212121"/>
-          <w:sz w:val="21"/>
-          <w:szCs w:val="21"/>
-        </w:rPr>
-        <w:br/>
-      </w:r>
-      <w:r>
-        <w:rPr>
-          <w:rFonts w:ascii="Helvetica" w:hAnsi="Helvetica" w:cs="Helvetica"/>
-          <w:color w:val="212121"/>
-          <w:sz w:val="21"/>
-          <w:szCs w:val="21"/>
-          <w:shd w:val="clear" w:color="auto" w:fill="FFFFFF"/>
-        </w:rPr>
-        <w:t xml:space="preserve">2) Modify Ridge Regression algorithm to be structured like an </w:t>
-      </w:r>
-      <w:proofErr w:type="spellStart"/>
-      <w:r>
-        <w:rPr>
-          <w:rFonts w:ascii="Helvetica" w:hAnsi="Helvetica" w:cs="Helvetica"/>
-          <w:color w:val="212121"/>
-          <w:sz w:val="21"/>
-          <w:szCs w:val="21"/>
-          <w:shd w:val="clear" w:color="auto" w:fill="FFFFFF"/>
-        </w:rPr>
-        <w:t>sklearn</w:t>
-      </w:r>
-      <w:proofErr w:type="spellEnd"/>
-      <w:r>
-        <w:rPr>
-          <w:rFonts w:ascii="Helvetica" w:hAnsi="Helvetica" w:cs="Helvetica"/>
-          <w:color w:val="212121"/>
-          <w:sz w:val="21"/>
-          <w:szCs w:val="21"/>
-          <w:shd w:val="clear" w:color="auto" w:fill="FFFFFF"/>
-        </w:rPr>
-        <w:t xml:space="preserve"> package</w:t>
-      </w:r>
-      <w:r>
-        <w:rPr>
-          <w:rFonts w:ascii="Helvetica" w:hAnsi="Helvetica" w:cs="Helvetica"/>
-          <w:color w:val="212121"/>
-          <w:sz w:val="21"/>
-          <w:szCs w:val="21"/>
-        </w:rPr>
-        <w:br/>
-      </w:r>
-      <w:r>
-        <w:rPr>
-          <w:rFonts w:ascii="Helvetica" w:hAnsi="Helvetica" w:cs="Helvetica"/>
-          <w:color w:val="212121"/>
-          <w:sz w:val="21"/>
-          <w:szCs w:val="21"/>
-          <w:shd w:val="clear" w:color="auto" w:fill="FFFFFF"/>
-        </w:rPr>
         <w:t>3) Implement Ridge Regression on Pitchfork music review dataset</w:t>
-      </w:r>
-    </w:p>
-    <w:p>
-      <w:pPr>
-        <w:pStyle w:val="NoSpacing"/>
-      </w:pPr>
-    </w:p>
-    <w:p>
-      <w:pPr>
-        <w:pStyle w:val="NoSpacing"/>
-      </w:pPr>
-    </w:p>
-    <w:p>
-      <w:pPr>
-        <w:pStyle w:val="NoSpacing"/>
-      </w:pPr>
-      <w:r>
-        <w:t>Ctrl + H = change to heading</w:t>
-      </w:r>
-    </w:p>
-    <w:p>
-      <w:pPr>
-        <w:pStyle w:val="NoSpacing"/>
-      </w:pPr>
-      <w:r>
-        <w:t>Ctrl + J = change to bullet point</w:t>
       </w:r>
     </w:p>
     <w:p/>
     <w:p/>
     <w:p>
+      <w:pPr>
+        <w:pStyle w:val="Heading1"/>
+      </w:pPr>
+      <w:r>
+        <w:t>Notes from meeting</w:t>
+      </w:r>
+    </w:p>
+    <w:p>
+      <w:pPr>
+        <w:pStyle w:val="ListParagraph"/>
+      </w:pPr>
       <w:r>
         <w:t>Know where your packages are pip installed</w:t>
       </w:r>
     </w:p>
     <w:p>
+      <w:pPr>
+        <w:pStyle w:val="ListParagraph"/>
+      </w:pPr>
       <w:r>
         <w:t>Know where .</w:t>
       </w:r>
@@ -355,88 +148,165 @@
     </w:p>
     <w:p/>
     <w:p>
-      <w:r>
+      <w:pPr>
+        <w:pStyle w:val="Heading1"/>
+      </w:pPr>
+      <w:r>
+        <w:t>To do for next time</w:t>
+      </w:r>
+    </w:p>
+    <w:p>
+      <w:pPr>
+        <w:pStyle w:val="ListParagraph"/>
+        <w:rPr>
+          <w:strike/>
+        </w:rPr>
+      </w:pPr>
+      <w:r>
+        <w:rPr>
+          <w:strike/>
+        </w:rPr>
         <w:t xml:space="preserve">Convert </w:t>
       </w:r>
       <w:proofErr w:type="spellStart"/>
       <w:r>
+        <w:rPr>
+          <w:strike/>
+        </w:rPr>
         <w:t>df_x</w:t>
       </w:r>
       <w:proofErr w:type="spellEnd"/>
       <w:r>
+        <w:rPr>
+          <w:strike/>
+        </w:rPr>
         <w:t xml:space="preserve"> to </w:t>
       </w:r>
       <w:proofErr w:type="spellStart"/>
       <w:r>
+        <w:rPr>
+          <w:strike/>
+        </w:rPr>
         <w:t>numpy</w:t>
       </w:r>
       <w:proofErr w:type="spellEnd"/>
       <w:r>
+        <w:rPr>
+          <w:strike/>
+        </w:rPr>
         <w:t xml:space="preserve"> array</w:t>
       </w:r>
       <w:r>
+        <w:rPr>
+          <w:strike/>
+        </w:rPr>
         <w:t xml:space="preserve"> before running fit method</w:t>
       </w:r>
     </w:p>
     <w:p>
-      <w:r>
-        <w:t>Batch vs. minibatch gradient descent</w:t>
-      </w:r>
-    </w:p>
-    <w:p/>
-    <w:p>
-      <w:r>
-        <w:t>Check implementation of python code SGD</w:t>
-      </w:r>
-    </w:p>
-    <w:p>
-      <w:r>
-        <w:t>pandas get dummies</w:t>
-      </w:r>
-      <w:r>
-        <w:t xml:space="preserve"> for pitchfork data</w:t>
-      </w:r>
-    </w:p>
-    <w:p/>
-    <w:p>
-      <w:r>
-        <w:t>Dummies – can get dummies in test set that was not in training set –</w:t>
-      </w:r>
-    </w:p>
-    <w:p>
-      <w:r>
-        <w:t>In fit data – get dummies</w:t>
-      </w:r>
-    </w:p>
-    <w:p>
-      <w:r>
-        <w:t>Store column names as attribute of preprocessor</w:t>
-      </w:r>
-    </w:p>
-    <w:p/>
-    <w:p>
-      <w:r>
-        <w:t>Modeling fit predict</w:t>
-      </w:r>
-    </w:p>
-    <w:p/>
-    <w:p>
-      <w:r>
-        <w:t>Fit transform</w:t>
-      </w:r>
-    </w:p>
-    <w:p>
+      <w:pPr>
+        <w:pStyle w:val="ListParagraph"/>
+      </w:pPr>
+      <w:r>
+        <w:t>Implement batch and minibatch</w:t>
+      </w:r>
+      <w:r>
+        <w:t xml:space="preserve"> gradient descent</w:t>
+      </w:r>
+    </w:p>
+    <w:p>
+      <w:pPr>
+        <w:pStyle w:val="ListParagraph"/>
+      </w:pPr>
       <w:bookmarkStart w:id="0" w:name="_GoBack"/>
       <w:bookmarkEnd w:id="0"/>
     </w:p>
+    <w:p>
+      <w:pPr>
+        <w:pStyle w:val="ListParagraph"/>
+      </w:pPr>
+      <w:r>
+        <w:t>Check implementation of python code SGD</w:t>
+      </w:r>
+    </w:p>
+    <w:p>
+      <w:pPr>
+        <w:pStyle w:val="ListParagraph"/>
+      </w:pPr>
+      <w:r>
+        <w:t>P</w:t>
+      </w:r>
+      <w:r>
+        <w:t>andas</w:t>
+      </w:r>
+      <w:r>
+        <w:t xml:space="preserve"> – use function</w:t>
+      </w:r>
+      <w:r>
+        <w:t xml:space="preserve"> </w:t>
+      </w:r>
+      <w:proofErr w:type="spellStart"/>
+      <w:r>
+        <w:t>get</w:t>
+      </w:r>
+      <w:r>
+        <w:t>_</w:t>
+      </w:r>
+      <w:r>
+        <w:t>dummies</w:t>
+      </w:r>
+      <w:proofErr w:type="spellEnd"/>
+      <w:r>
+        <w:t xml:space="preserve"> for pitchfork data</w:t>
+      </w:r>
+    </w:p>
+    <w:p/>
+    <w:p>
+      <w:pPr>
+        <w:pStyle w:val="Heading1"/>
+      </w:pPr>
+      <w:r>
+        <w:t>Notes on dummies in Pandas</w:t>
+      </w:r>
+    </w:p>
+    <w:p>
+      <w:pPr>
+        <w:pStyle w:val="ListParagraph"/>
+      </w:pPr>
+      <w:r>
+        <w:t>Dummies – can get dummies in test set that was not in training set –</w:t>
+      </w:r>
+    </w:p>
+    <w:p>
+      <w:pPr>
+        <w:pStyle w:val="ListParagraph"/>
+      </w:pPr>
+      <w:r>
+        <w:t>In fit data – get dummies</w:t>
+      </w:r>
+    </w:p>
+    <w:p>
+      <w:pPr>
+        <w:pStyle w:val="ListParagraph"/>
+      </w:pPr>
+      <w:r>
+        <w:t>Store column names as attribute of preprocessor</w:t>
+      </w:r>
+    </w:p>
+    <w:p/>
+    <w:p>
+      <w:r>
+        <w:t>Modeling fit predict</w:t>
+      </w:r>
+    </w:p>
+    <w:p/>
+    <w:p>
+      <w:r>
+        <w:t>Fit transform</w:t>
+      </w:r>
+    </w:p>
     <w:p/>
     <w:p/>
-    <w:p/>
-    <w:p>
-      <w:pPr>
-        <w:spacing w:after="0"/>
-      </w:pPr>
-    </w:p>
     <w:p>
       <w:pPr>
         <w:spacing w:after="0"/>
@@ -513,35 +383,19 @@
         <w:szCs w:val="48"/>
       </w:rPr>
     </w:pPr>
+    <w:proofErr w:type="spellStart"/>
     <w:r>
       <w:rPr>
         <w:rStyle w:val="TitleChar"/>
       </w:rPr>
-      <w:t>Meeting</w:t>
+      <w:t>Chipy</w:t>
     </w:r>
+    <w:proofErr w:type="spellEnd"/>
     <w:r>
       <w:rPr>
-        <w:b/>
-        <w:sz w:val="48"/>
-        <w:szCs w:val="48"/>
+        <w:rStyle w:val="TitleChar"/>
       </w:rPr>
-      <w:tab/>
-    </w:r>
-    <w:r>
-      <w:rPr>
-        <w:b/>
-        <w:sz w:val="48"/>
-        <w:szCs w:val="48"/>
-      </w:rPr>
-      <w:tab/>
-    </w:r>
-    <w:r>
-      <w:rPr>
-        <w:b/>
-        <w:sz w:val="48"/>
-        <w:szCs w:val="48"/>
-      </w:rPr>
-      <w:tab/>
+      <w:t xml:space="preserve"> Code Pairing</w:t>
     </w:r>
     <w:r>
       <w:rPr>
@@ -580,7 +434,7 @@
         <w:sz w:val="48"/>
         <w:szCs w:val="48"/>
       </w:rPr>
-      <w:t>Date</w:t>
+      <w:t>4/1/2018</w:t>
     </w:r>
   </w:p>
   <w:p>
@@ -591,16 +445,10 @@
       <w:t xml:space="preserve">Attendees: </w:t>
     </w:r>
     <w:r>
-      <w:t>Person</w:t>
+      <w:t>Scott, Andrew</w:t>
     </w:r>
     <w:r>
-      <w:t xml:space="preserve"> (</w:t>
-    </w:r>
-    <w:r>
-      <w:t>Org</w:t>
-    </w:r>
-    <w:r>
-      <w:t xml:space="preserve">), </w:t>
+      <w:t xml:space="preserve"> </w:t>
     </w:r>
   </w:p>
   <w:p>
@@ -1467,7 +1315,7 @@
 </file>
 
 <file path=customXml/itemProps1.xml><?xml version="1.0" encoding="utf-8"?>
-<ds:datastoreItem xmlns:ds="http://schemas.openxmlformats.org/officeDocument/2006/customXml" ds:itemID="{43E97970-98C6-49A8-8E36-21B3CF2DA44F}">
+<ds:datastoreItem xmlns:ds="http://schemas.openxmlformats.org/officeDocument/2006/customXml" ds:itemID="{FA68E8C5-6430-4ADF-9C58-70A8EE13F708}">
   <ds:schemaRefs>
     <ds:schemaRef ds:uri="http://schemas.openxmlformats.org/officeDocument/2006/bibliography"/>
   </ds:schemaRefs>

</xml_diff>